<commit_message>
Update New Mardwell Policies.docx
</commit_message>
<xml_diff>
--- a/Mardwell/New Mardwell Policies.docx
+++ b/Mardwell/New Mardwell Policies.docx
@@ -16,7 +16,6 @@
           <w:lang w:val="en-CA"/>
         </w:rPr>
       </w:pPr>
-      <w:proofErr w:type="spellStart"/>
       <w:r>
         <w:rPr>
           <w:rFonts w:ascii="Constantia" w:hAnsi="Constantia" w:cs="Arial"/>
@@ -30,7 +29,6 @@
         </w:rPr>
         <w:t>Mardwell</w:t>
       </w:r>
-      <w:proofErr w:type="spellEnd"/>
       <w:r>
         <w:rPr>
           <w:rFonts w:ascii="Constantia" w:hAnsi="Constantia" w:cs="Arial"/>
@@ -899,23 +897,7 @@
                 <w:rFonts w:ascii="Constantia" w:hAnsi="Constantia"/>
                 <w:lang w:val="en-CA"/>
               </w:rPr>
-              <w:t xml:space="preserve">Free for all to discard </w:t>
-            </w:r>
-            <w:proofErr w:type="gramStart"/>
-            <w:r>
-              <w:rPr>
-                <w:rFonts w:ascii="Constantia" w:hAnsi="Constantia"/>
-                <w:lang w:val="en-CA"/>
-              </w:rPr>
-              <w:t>as long as</w:t>
-            </w:r>
-            <w:proofErr w:type="gramEnd"/>
-            <w:r>
-              <w:rPr>
-                <w:rFonts w:ascii="Constantia" w:hAnsi="Constantia"/>
-                <w:lang w:val="en-CA"/>
-              </w:rPr>
-              <w:t xml:space="preserve"> they </w:t>
+              <w:t xml:space="preserve">Free for all to discard as long as they </w:t>
             </w:r>
             <w:r>
               <w:rPr>
@@ -930,23 +912,7 @@
                 <w:lang w:val="en-CA"/>
               </w:rPr>
               <w:lastRenderedPageBreak/>
-              <w:t xml:space="preserve">in (purely national) </w:t>
-            </w:r>
-            <w:proofErr w:type="spellStart"/>
-            <w:r>
-              <w:rPr>
-                <w:rFonts w:ascii="Constantia" w:hAnsi="Constantia"/>
-                <w:lang w:val="en-CA"/>
-              </w:rPr>
-              <w:t>Mardwellian</w:t>
-            </w:r>
-            <w:proofErr w:type="spellEnd"/>
-            <w:r>
-              <w:rPr>
-                <w:rFonts w:ascii="Constantia" w:hAnsi="Constantia"/>
-                <w:lang w:val="en-CA"/>
-              </w:rPr>
-              <w:t xml:space="preserve"> companies.</w:t>
+              <w:t>in (purely national) Mardwellian companies.</w:t>
             </w:r>
           </w:p>
         </w:tc>
@@ -2575,6 +2541,13 @@
                 <w:lang w:val="en-CA"/>
               </w:rPr>
             </w:pPr>
+            <w:r>
+              <w:rPr>
+                <w:rFonts w:ascii="Constantia" w:hAnsi="Constantia"/>
+                <w:lang w:val="en-CA"/>
+              </w:rPr>
+              <w:t>The borders do not possess strong military presence though defensive measures are built into the lands around them.</w:t>
+            </w:r>
           </w:p>
         </w:tc>
       </w:tr>
@@ -2635,6 +2608,84 @@
                 <w:lang w:val="en-CA"/>
               </w:rPr>
             </w:pPr>
+            <w:r>
+              <w:rPr>
+                <w:rFonts w:ascii="Constantia" w:hAnsi="Constantia"/>
+                <w:lang w:val="en-CA"/>
+              </w:rPr>
+              <w:t>Æleania</w:t>
+            </w:r>
+            <w:r>
+              <w:rPr>
+                <w:rFonts w:ascii="Constantia" w:hAnsi="Constantia"/>
+                <w:lang w:val="en-CA"/>
+              </w:rPr>
+              <w:t xml:space="preserve"> – Positive</w:t>
+            </w:r>
+          </w:p>
+          <w:p>
+            <w:pPr>
+              <w:cnfStyle w:val="000000000000" w:firstRow="0" w:lastRow="0" w:firstColumn="0" w:lastColumn="0" w:oddVBand="0" w:evenVBand="0" w:oddHBand="0" w:evenHBand="0" w:firstRowFirstColumn="0" w:firstRowLastColumn="0" w:lastRowFirstColumn="0" w:lastRowLastColumn="0"/>
+              <w:rPr>
+                <w:rFonts w:ascii="Constantia" w:hAnsi="Constantia"/>
+                <w:lang w:val="en-CA"/>
+              </w:rPr>
+            </w:pPr>
+            <w:r>
+              <w:rPr>
+                <w:rFonts w:ascii="Constantia" w:hAnsi="Constantia"/>
+                <w:lang w:val="en-CA"/>
+              </w:rPr>
+              <w:t>Anglun – Neutral</w:t>
+            </w:r>
+          </w:p>
+          <w:p>
+            <w:pPr>
+              <w:cnfStyle w:val="000000000000" w:firstRow="0" w:lastRow="0" w:firstColumn="0" w:lastColumn="0" w:oddVBand="0" w:evenVBand="0" w:oddHBand="0" w:evenHBand="0" w:firstRowFirstColumn="0" w:firstRowLastColumn="0" w:lastRowFirstColumn="0" w:lastRowLastColumn="0"/>
+              <w:rPr>
+                <w:rFonts w:ascii="Constantia" w:hAnsi="Constantia"/>
+                <w:lang w:val="en-CA"/>
+              </w:rPr>
+            </w:pPr>
+            <w:r>
+              <w:rPr>
+                <w:rFonts w:ascii="Constantia" w:hAnsi="Constantia"/>
+                <w:lang w:val="en-CA"/>
+              </w:rPr>
+              <w:t>Craftonia – Neutral</w:t>
+            </w:r>
+          </w:p>
+          <w:p>
+            <w:pPr>
+              <w:cnfStyle w:val="000000000000" w:firstRow="0" w:lastRow="0" w:firstColumn="0" w:lastColumn="0" w:oddVBand="0" w:evenVBand="0" w:oddHBand="0" w:evenHBand="0" w:firstRowFirstColumn="0" w:firstRowLastColumn="0" w:lastRowFirstColumn="0" w:lastRowLastColumn="0"/>
+              <w:rPr>
+                <w:rFonts w:ascii="Constantia" w:hAnsi="Constantia"/>
+                <w:lang w:val="en-CA"/>
+              </w:rPr>
+            </w:pPr>
+            <w:r>
+              <w:rPr>
+                <w:rFonts w:ascii="Constantia" w:hAnsi="Constantia"/>
+                <w:lang w:val="en-CA"/>
+              </w:rPr>
+              <w:t>Holetania – Tense</w:t>
+            </w:r>
+          </w:p>
+          <w:p>
+            <w:pPr>
+              <w:cnfStyle w:val="000000000000" w:firstRow="0" w:lastRow="0" w:firstColumn="0" w:lastColumn="0" w:oddVBand="0" w:evenVBand="0" w:oddHBand="0" w:evenHBand="0" w:firstRowFirstColumn="0" w:firstRowLastColumn="0" w:lastRowFirstColumn="0" w:lastRowLastColumn="0"/>
+              <w:rPr>
+                <w:rFonts w:ascii="Constantia" w:hAnsi="Constantia"/>
+                <w:lang w:val="en-CA"/>
+              </w:rPr>
+            </w:pPr>
+            <w:r>
+              <w:rPr>
+                <w:rFonts w:ascii="Constantia" w:hAnsi="Constantia"/>
+                <w:lang w:val="en-CA"/>
+              </w:rPr>
+              <w:t>Kunadoslad - Tense</w:t>
+            </w:r>
           </w:p>
         </w:tc>
       </w:tr>
@@ -2914,29 +2965,52 @@
                 <w:rFonts w:ascii="Constantia" w:hAnsi="Constantia"/>
                 <w:lang w:val="en-CA"/>
               </w:rPr>
-              <w:t>Conceptions found to have significant debilitating issues may be issued for abortion.</w:t>
-            </w:r>
-          </w:p>
-        </w:tc>
-      </w:tr>
-      <w:tr>
-        <w:tc>
-          <w:tcPr>
-            <w:cnfStyle w:val="001000000000" w:firstRow="0" w:lastRow="0" w:firstColumn="1" w:lastColumn="0" w:oddVBand="0" w:evenVBand="0" w:oddHBand="0" w:evenHBand="0" w:firstRowFirstColumn="0" w:firstRowLastColumn="0" w:lastRowFirstColumn="0" w:lastRowLastColumn="0"/>
-            <w:tcW w:w="3005" w:type="dxa"/>
-          </w:tcPr>
-          <w:p>
-            <w:pPr>
-              <w:rPr>
-                <w:rFonts w:ascii="Constantia" w:hAnsi="Constantia"/>
-                <w:lang w:val="en-CA"/>
-              </w:rPr>
-            </w:pPr>
-            <w:r>
-              <w:rPr>
-                <w:rFonts w:ascii="Constantia" w:hAnsi="Constantia"/>
-                <w:lang w:val="en-CA"/>
-              </w:rPr>
+              <w:t xml:space="preserve">Conceptions found to have significant </w:t>
+            </w:r>
+            <w:r>
+              <w:rPr>
+                <w:rFonts w:ascii="Constantia" w:hAnsi="Constantia"/>
+                <w:lang w:val="en-CA"/>
+              </w:rPr>
+              <w:lastRenderedPageBreak/>
+              <w:t>debilitating issues may be issued for abortion</w:t>
+            </w:r>
+            <w:r>
+              <w:rPr>
+                <w:rFonts w:ascii="Constantia" w:hAnsi="Constantia"/>
+                <w:lang w:val="en-CA"/>
+              </w:rPr>
+              <w:t>, individuals who fall into this group are offered free IVF</w:t>
+            </w:r>
+            <w:r>
+              <w:rPr>
+                <w:rFonts w:ascii="Constantia" w:hAnsi="Constantia"/>
+                <w:lang w:val="en-CA"/>
+              </w:rPr>
+              <w:t>.</w:t>
+            </w:r>
+          </w:p>
+        </w:tc>
+      </w:tr>
+      <w:tr>
+        <w:tc>
+          <w:tcPr>
+            <w:cnfStyle w:val="001000000000" w:firstRow="0" w:lastRow="0" w:firstColumn="1" w:lastColumn="0" w:oddVBand="0" w:evenVBand="0" w:oddHBand="0" w:evenHBand="0" w:firstRowFirstColumn="0" w:firstRowLastColumn="0" w:lastRowFirstColumn="0" w:lastRowLastColumn="0"/>
+            <w:tcW w:w="3005" w:type="dxa"/>
+          </w:tcPr>
+          <w:p>
+            <w:pPr>
+              <w:rPr>
+                <w:rFonts w:ascii="Constantia" w:hAnsi="Constantia"/>
+                <w:lang w:val="en-CA"/>
+              </w:rPr>
+            </w:pPr>
+            <w:r>
+              <w:rPr>
+                <w:rFonts w:ascii="Constantia" w:hAnsi="Constantia"/>
+                <w:lang w:val="en-CA"/>
+              </w:rPr>
+              <w:lastRenderedPageBreak/>
               <w:t>Contraception</w:t>
             </w:r>
           </w:p>
@@ -2979,38 +3053,29 @@
                 <w:rFonts w:ascii="Constantia" w:hAnsi="Constantia"/>
                 <w:lang w:val="en-CA"/>
               </w:rPr>
-              <w:t>Pre-conceptive contraception is provided for free by the state from any public building. Post-conceptive is legal for sale though not provided. Pre-</w:t>
-            </w:r>
-            <w:r>
-              <w:rPr>
-                <w:rFonts w:ascii="Constantia" w:hAnsi="Constantia"/>
-                <w:lang w:val="en-CA"/>
-              </w:rPr>
-              <w:lastRenderedPageBreak/>
-              <w:t>conceptive is also legal for sale.</w:t>
-            </w:r>
-          </w:p>
-        </w:tc>
-      </w:tr>
-      <w:tr>
-        <w:tc>
-          <w:tcPr>
-            <w:cnfStyle w:val="001000000000" w:firstRow="0" w:lastRow="0" w:firstColumn="1" w:lastColumn="0" w:oddVBand="0" w:evenVBand="0" w:oddHBand="0" w:evenHBand="0" w:firstRowFirstColumn="0" w:firstRowLastColumn="0" w:lastRowFirstColumn="0" w:lastRowLastColumn="0"/>
-            <w:tcW w:w="3005" w:type="dxa"/>
-          </w:tcPr>
-          <w:p>
-            <w:pPr>
-              <w:rPr>
-                <w:rFonts w:ascii="Constantia" w:hAnsi="Constantia"/>
-                <w:lang w:val="en-CA"/>
-              </w:rPr>
-            </w:pPr>
-            <w:r>
-              <w:rPr>
-                <w:rFonts w:ascii="Constantia" w:hAnsi="Constantia"/>
-                <w:lang w:val="en-CA"/>
-              </w:rPr>
-              <w:lastRenderedPageBreak/>
+              <w:t>Pre-conceptive contraception is provided for free by the state from any public building. Post-conceptive is legal for sale though not provided. Pre-conceptive is also legal for sale.</w:t>
+            </w:r>
+          </w:p>
+        </w:tc>
+      </w:tr>
+      <w:tr>
+        <w:tc>
+          <w:tcPr>
+            <w:cnfStyle w:val="001000000000" w:firstRow="0" w:lastRow="0" w:firstColumn="1" w:lastColumn="0" w:oddVBand="0" w:evenVBand="0" w:oddHBand="0" w:evenHBand="0" w:firstRowFirstColumn="0" w:firstRowLastColumn="0" w:lastRowFirstColumn="0" w:lastRowLastColumn="0"/>
+            <w:tcW w:w="3005" w:type="dxa"/>
+          </w:tcPr>
+          <w:p>
+            <w:pPr>
+              <w:rPr>
+                <w:rFonts w:ascii="Constantia" w:hAnsi="Constantia"/>
+                <w:lang w:val="en-CA"/>
+              </w:rPr>
+            </w:pPr>
+            <w:r>
+              <w:rPr>
+                <w:rFonts w:ascii="Constantia" w:hAnsi="Constantia"/>
+                <w:lang w:val="en-CA"/>
+              </w:rPr>
               <w:t>Euthanasia</w:t>
             </w:r>
           </w:p>
@@ -3561,7 +3626,15 @@
                 <w:rFonts w:ascii="Constantia" w:hAnsi="Constantia"/>
                 <w:lang w:val="en-CA"/>
               </w:rPr>
-              <w:t>Occur fines for each living space after 75% capacity equal to the price of rent.</w:t>
+              <w:t xml:space="preserve">Occur fines for each living space after 75% capacity </w:t>
+            </w:r>
+            <w:r>
+              <w:rPr>
+                <w:rFonts w:ascii="Constantia" w:hAnsi="Constantia"/>
+                <w:lang w:val="en-CA"/>
+              </w:rPr>
+              <w:lastRenderedPageBreak/>
+              <w:t>equal to the price of rent.</w:t>
             </w:r>
           </w:p>
         </w:tc>
@@ -3587,6 +3660,7 @@
                 <w:rFonts w:ascii="Constantia" w:hAnsi="Constantia"/>
                 <w:lang w:val="en-CA"/>
               </w:rPr>
+              <w:lastRenderedPageBreak/>
               <w:t>Vacancy</w:t>
             </w:r>
           </w:p>
@@ -3847,7 +3921,6 @@
                 <w:rFonts w:ascii="Constantia" w:hAnsi="Constantia"/>
                 <w:lang w:val="en-CA"/>
               </w:rPr>
-              <w:lastRenderedPageBreak/>
               <w:t>Leave (Bereavement)</w:t>
             </w:r>
           </w:p>
@@ -4144,17 +4217,8 @@
                 <w:rFonts w:ascii="Constantia" w:hAnsi="Constantia"/>
                 <w:lang w:val="en-CA"/>
               </w:rPr>
-              <w:t xml:space="preserve">Damage – 2 </w:t>
-            </w:r>
-            <w:proofErr w:type="gramStart"/>
-            <w:r>
-              <w:rPr>
-                <w:rFonts w:ascii="Constantia" w:hAnsi="Constantia"/>
-                <w:lang w:val="en-CA"/>
-              </w:rPr>
-              <w:t>day</w:t>
-            </w:r>
-            <w:proofErr w:type="gramEnd"/>
+              <w:t>Damage – 2 day</w:t>
+            </w:r>
           </w:p>
           <w:p>
             <w:pPr>
@@ -4343,15 +4407,7 @@
                 <w:rFonts w:ascii="Constantia" w:hAnsi="Constantia"/>
                 <w:lang w:val="en-CA"/>
               </w:rPr>
-              <w:t xml:space="preserve"> </w:t>
-            </w:r>
-            <w:proofErr w:type="gramStart"/>
-            <w:r>
-              <w:rPr>
-                <w:rFonts w:ascii="Constantia" w:hAnsi="Constantia"/>
-                <w:lang w:val="en-CA"/>
-              </w:rPr>
-              <w:t xml:space="preserve">10 </w:t>
+              <w:t xml:space="preserve"> 10 </w:t>
             </w:r>
             <w:r>
               <w:rPr>
@@ -4360,7 +4416,6 @@
               </w:rPr>
               <w:t>minute</w:t>
             </w:r>
-            <w:proofErr w:type="gramEnd"/>
             <w:r>
               <w:rPr>
                 <w:rFonts w:ascii="Constantia" w:hAnsi="Constantia"/>
@@ -4584,6 +4639,7 @@
                 <w:u w:val="single"/>
                 <w:lang w:val="en-CA"/>
               </w:rPr>
+              <w:lastRenderedPageBreak/>
               <w:t>Morality</w:t>
             </w:r>
           </w:p>
@@ -4765,15 +4821,7 @@
                 <w:rFonts w:ascii="Constantia" w:hAnsi="Constantia"/>
                 <w:lang w:val="en-CA"/>
               </w:rPr>
-              <w:t xml:space="preserve">Any married individuals must make this known to </w:t>
-            </w:r>
-            <w:r>
-              <w:rPr>
-                <w:rFonts w:ascii="Constantia" w:hAnsi="Constantia"/>
-                <w:lang w:val="en-CA"/>
-              </w:rPr>
-              <w:lastRenderedPageBreak/>
-              <w:t>the state to be classified as Partners, any pairing who does not wish to be married may be made Partners.</w:t>
+              <w:t>Any married individuals must make this known to the state to be classified as Partners, any pairing who does not wish to be married may be made Partners.</w:t>
             </w:r>
           </w:p>
         </w:tc>
@@ -4799,7 +4847,6 @@
                 <w:rFonts w:ascii="Constantia" w:hAnsi="Constantia"/>
                 <w:lang w:val="en-CA"/>
               </w:rPr>
-              <w:lastRenderedPageBreak/>
               <w:t>Religions</w:t>
             </w:r>
           </w:p>
@@ -5601,29 +5648,38 @@
                 <w:rFonts w:ascii="Constantia" w:hAnsi="Constantia"/>
                 <w:lang w:val="en-CA"/>
               </w:rPr>
-              <w:t xml:space="preserve"> and bus lanes are present on main roads.</w:t>
-            </w:r>
-          </w:p>
-        </w:tc>
-      </w:tr>
-      <w:tr>
-        <w:tc>
-          <w:tcPr>
-            <w:cnfStyle w:val="001000000000" w:firstRow="0" w:lastRow="0" w:firstColumn="1" w:lastColumn="0" w:oddVBand="0" w:evenVBand="0" w:oddHBand="0" w:evenHBand="0" w:firstRowFirstColumn="0" w:firstRowLastColumn="0" w:lastRowFirstColumn="0" w:lastRowLastColumn="0"/>
-            <w:tcW w:w="3005" w:type="dxa"/>
-          </w:tcPr>
-          <w:p>
-            <w:pPr>
-              <w:rPr>
-                <w:rFonts w:ascii="Constantia" w:hAnsi="Constantia"/>
-                <w:lang w:val="en-CA"/>
-              </w:rPr>
-            </w:pPr>
-            <w:r>
-              <w:rPr>
-                <w:rFonts w:ascii="Constantia" w:hAnsi="Constantia"/>
-                <w:lang w:val="en-CA"/>
-              </w:rPr>
+              <w:t xml:space="preserve"> and bus </w:t>
+            </w:r>
+            <w:r>
+              <w:rPr>
+                <w:rFonts w:ascii="Constantia" w:hAnsi="Constantia"/>
+                <w:lang w:val="en-CA"/>
+              </w:rPr>
+              <w:lastRenderedPageBreak/>
+              <w:t>lanes are present on main roads.</w:t>
+            </w:r>
+          </w:p>
+        </w:tc>
+      </w:tr>
+      <w:tr>
+        <w:tc>
+          <w:tcPr>
+            <w:cnfStyle w:val="001000000000" w:firstRow="0" w:lastRow="0" w:firstColumn="1" w:lastColumn="0" w:oddVBand="0" w:evenVBand="0" w:oddHBand="0" w:evenHBand="0" w:firstRowFirstColumn="0" w:firstRowLastColumn="0" w:lastRowFirstColumn="0" w:lastRowLastColumn="0"/>
+            <w:tcW w:w="3005" w:type="dxa"/>
+          </w:tcPr>
+          <w:p>
+            <w:pPr>
+              <w:rPr>
+                <w:rFonts w:ascii="Constantia" w:hAnsi="Constantia"/>
+                <w:lang w:val="en-CA"/>
+              </w:rPr>
+            </w:pPr>
+            <w:r>
+              <w:rPr>
+                <w:rFonts w:ascii="Constantia" w:hAnsi="Constantia"/>
+                <w:lang w:val="en-CA"/>
+              </w:rPr>
+              <w:lastRenderedPageBreak/>
               <w:t>Driverless Vehicles</w:t>
             </w:r>
           </w:p>
@@ -6082,7 +6138,6 @@
                 <w:rFonts w:ascii="Constantia" w:hAnsi="Constantia"/>
                 <w:lang w:val="en-CA"/>
               </w:rPr>
-              <w:lastRenderedPageBreak/>
               <w:t>Police Weapons</w:t>
             </w:r>
           </w:p>
@@ -7824,7 +7879,6 @@
                 <w:rFonts w:ascii="Constantia" w:hAnsi="Constantia"/>
                 <w:lang w:val="en-CA"/>
               </w:rPr>
-              <w:lastRenderedPageBreak/>
               <w:t>Agricultural Subsidies</w:t>
             </w:r>
           </w:p>

</xml_diff>

<commit_message>
Added Holeman policy sheet
</commit_message>
<xml_diff>
--- a/Mardwell/New Mardwell Policies.docx
+++ b/Mardwell/New Mardwell Policies.docx
@@ -4821,7 +4821,21 @@
                 <w:rFonts w:ascii="Constantia" w:hAnsi="Constantia"/>
                 <w:lang w:val="en-CA"/>
               </w:rPr>
-              <w:t>Any married individuals must make this known to the state to be classified as Partners, any pairing who does not wish to be married may be made Partners.</w:t>
+              <w:t>Any married individuals must make this known to the state to be classified as Partners, any pairing who does not wish to be married may</w:t>
+            </w:r>
+            <w:r>
+              <w:rPr>
+                <w:rFonts w:ascii="Constantia" w:hAnsi="Constantia"/>
+                <w:lang w:val="en-CA"/>
+              </w:rPr>
+              <w:t xml:space="preserve"> still</w:t>
+            </w:r>
+            <w:r>
+              <w:rPr>
+                <w:rFonts w:ascii="Constantia" w:hAnsi="Constantia"/>
+                <w:lang w:val="en-CA"/>
+              </w:rPr>
+              <w:t xml:space="preserve"> be made Partners.</w:t>
             </w:r>
           </w:p>
         </w:tc>

</xml_diff>